<commit_message>
dokumentaation lisäys ja kommentointia
</commit_message>
<xml_diff>
--- a/documentation/documentation.docx
+++ b/documentation/documentation.docx
@@ -97,14 +97,7 @@
             <w:rStyle w:val="Hyperlink"/>
             <w:lang w:val="fi-FI"/>
           </w:rPr>
-          <w:t>https://immense-</w:t>
-        </w:r>
-        <w:r>
-          <w:rPr>
-            <w:rStyle w:val="Hyperlink"/>
-            <w:lang w:val="fi-FI"/>
-          </w:rPr>
-          <w:t>citadel-54958.herokuapp.com</w:t>
+          <w:t>https://immense-citadel-54958.herokuapp.com</w:t>
         </w:r>
       </w:hyperlink>
     </w:p>
@@ -251,16 +244,70 @@
           <w:lang w:val="fi-FI"/>
         </w:rPr>
         <w:lastRenderedPageBreak/>
-        <w:t>että pyynnöt palauttavat oikeita asioita. Lopuksi olisin käyttänyt JUnit testejä kontrolleiden testaamiseen.</w:t>
+        <w:t xml:space="preserve">että pyynnöt palauttavat oikeita asioita. Lopuksi olisin käyttänyt JUnit testejä kontrolleiden testaamiseen. </w:t>
+      </w:r>
+    </w:p>
+    <w:p>
+      <w:pPr>
+        <w:spacing w:line="360" w:lineRule="auto"/>
+        <w:jc w:val="both"/>
+        <w:rPr>
+          <w:lang w:val="fi-FI"/>
+        </w:rPr>
+      </w:pPr>
+    </w:p>
+    <w:p>
+      <w:pPr>
+        <w:spacing w:line="360" w:lineRule="auto"/>
+        <w:jc w:val="both"/>
+        <w:rPr>
+          <w:lang w:val="fi-FI"/>
+        </w:rPr>
+      </w:pPr>
+      <w:r>
+        <w:rPr>
+          <w:lang w:val="fi-FI"/>
+        </w:rPr>
+        <w:t>Sovelluksen kehitysprosessi oli automatisoitu niin, että kun versio puskettiin Githubiin, sille ajettiin automaattisesti testit Travis – palvelussa. Jos sovellus kääntyi, niin se puskettiin edelleen Herokuun.</w:t>
+      </w:r>
+    </w:p>
+    <w:p>
+      <w:pPr>
+        <w:spacing w:line="360" w:lineRule="auto"/>
+        <w:jc w:val="both"/>
+        <w:rPr>
+          <w:lang w:val="fi-FI"/>
+        </w:rPr>
+      </w:pPr>
+    </w:p>
+    <w:p>
+      <w:pPr>
+        <w:spacing w:line="360" w:lineRule="auto"/>
+        <w:jc w:val="both"/>
+        <w:rPr>
+          <w:lang w:val="fi-FI"/>
+        </w:rPr>
+      </w:pPr>
+      <w:r>
+        <w:rPr>
+          <w:lang w:val="fi-FI"/>
+        </w:rPr>
+        <w:t xml:space="preserve">Kaiken kaikkiaan projekti oli mielenkiintoinen ja hyvin opettavainen. Monet kurssitehtävissä käsitellyt asiat aukenivat kunnolla vasta nyt. Ikävintä oli bugien kanssa taistelu ja niiden jäljittäminen; arviolta ainakin kolmannes ajasta meni ihmettelyyn, miksi sovellus ei toimi oikein lokaalisti ja toinen kolmannes siihen kun sovellus toimi lokaalisti, mutta ei Herokussa. Näiden vuoksi koen, että varsinainen sovelluksen kehitys kärsi aika paljon. </w:t>
+      </w:r>
+      <w:r>
+        <w:rPr>
+          <w:lang w:val="fi-FI"/>
+        </w:rPr>
+        <w:t xml:space="preserve">Vaikka projekti jäi hieman yksinkertaiseksi, olen kuitenkin ihan tyytyväinen siihen. Saattaa olla, että jatkokehitän </w:t>
+      </w:r>
+      <w:r>
+        <w:rPr>
+          <w:lang w:val="fi-FI"/>
+        </w:rPr>
+        <w:t>projektia vielä tulevaisuudessa, sillä olen halunnut toteuttaa tämänkaltaisen sovelluksen jo jonkin aikaa.</w:t>
       </w:r>
       <w:bookmarkStart w:id="0" w:name="_GoBack"/>
       <w:bookmarkEnd w:id="0"/>
-      <w:r>
-        <w:rPr>
-          <w:lang w:val="fi-FI"/>
-        </w:rPr>
-        <w:t xml:space="preserve"> </w:t>
-      </w:r>
     </w:p>
     <w:sectPr>
       <w:pgSz w:w="12240" w:h="15840"/>

</xml_diff>